<commit_message>
Updated report with chart
</commit_message>
<xml_diff>
--- a/Hanh_s523821/Assessment2_part1_HanhNguyen.docx
+++ b/Hanh_s523821/Assessment2_part1_HanhNguyen.docx
@@ -16,16 +16,76 @@
     </w:p>
     <w:p>
       <w:pPr>
-        <w:ind w:firstLine="360"/>
-      </w:pPr>
-      <w:proofErr w:type="spellStart"/>
-      <w:r>
-        <w:t>Jupyter</w:t>
-      </w:r>
-      <w:proofErr w:type="spellEnd"/>
-      <w:r>
-        <w:t xml:space="preserve"> Notebook</w:t>
-      </w:r>
+        <w:pStyle w:val="ListParagraph"/>
+        <w:ind w:left="360"/>
+      </w:pPr>
+    </w:p>
+    <w:p>
+      <w:pPr>
+        <w:pStyle w:val="ListParagraph"/>
+        <w:ind w:left="360"/>
+      </w:pPr>
+      <w:r>
+        <w:t xml:space="preserve">The ‘replace’ method is used to remove all text after the ‘T’ which represents the time in the “Date” column </w:t>
+      </w:r>
+    </w:p>
+    <w:p>
+      <w:pPr>
+        <w:pStyle w:val="ListParagraph"/>
+        <w:ind w:left="360"/>
+      </w:pPr>
+    </w:p>
+    <w:p>
+      <w:pPr>
+        <w:pStyle w:val="ListParagraph"/>
+        <w:ind w:left="360"/>
+      </w:pPr>
+      <w:r>
+        <w:rPr>
+          <w:noProof/>
+        </w:rPr>
+        <w:drawing>
+          <wp:inline distT="0" distB="0" distL="0" distR="0" wp14:anchorId="4E462B2F" wp14:editId="572FD38E">
+            <wp:extent cx="5731510" cy="4084955"/>
+            <wp:effectExtent l="0" t="0" r="2540" b="0"/>
+            <wp:docPr id="1" name="Picture 1"/>
+            <wp:cNvGraphicFramePr>
+              <a:graphicFrameLocks xmlns:a="http://schemas.openxmlformats.org/drawingml/2006/main" noChangeAspect="1"/>
+            </wp:cNvGraphicFramePr>
+            <a:graphic xmlns:a="http://schemas.openxmlformats.org/drawingml/2006/main">
+              <a:graphicData uri="http://schemas.openxmlformats.org/drawingml/2006/picture">
+                <pic:pic xmlns:pic="http://schemas.openxmlformats.org/drawingml/2006/picture">
+                  <pic:nvPicPr>
+                    <pic:cNvPr id="1" name=""/>
+                    <pic:cNvPicPr/>
+                  </pic:nvPicPr>
+                  <pic:blipFill>
+                    <a:blip r:embed="rId5"/>
+                    <a:stretch>
+                      <a:fillRect/>
+                    </a:stretch>
+                  </pic:blipFill>
+                  <pic:spPr>
+                    <a:xfrm>
+                      <a:off x="0" y="0"/>
+                      <a:ext cx="5731510" cy="4084955"/>
+                    </a:xfrm>
+                    <a:prstGeom prst="rect">
+                      <a:avLst/>
+                    </a:prstGeom>
+                  </pic:spPr>
+                </pic:pic>
+              </a:graphicData>
+            </a:graphic>
+          </wp:inline>
+        </w:drawing>
+      </w:r>
+    </w:p>
+    <w:p>
+      <w:pPr>
+        <w:pStyle w:val="ListParagraph"/>
+        <w:ind w:left="360"/>
+      </w:pPr>
     </w:p>
     <w:p>
       <w:pPr>
@@ -62,6 +122,88 @@
     </w:p>
     <w:p>
       <w:pPr>
+        <w:ind w:left="360"/>
+      </w:pPr>
+      <w:r>
+        <w:t>We are using method “</w:t>
+      </w:r>
+      <w:proofErr w:type="spellStart"/>
+      <w:r>
+        <w:t>to_datetime</w:t>
+      </w:r>
+      <w:proofErr w:type="spellEnd"/>
+      <w:r>
+        <w:t xml:space="preserve">” to change the type of “Date” column to </w:t>
+      </w:r>
+      <w:proofErr w:type="spellStart"/>
+      <w:r>
+        <w:t>Datime</w:t>
+      </w:r>
+      <w:proofErr w:type="spellEnd"/>
+      <w:r>
+        <w:t xml:space="preserve"> and method “</w:t>
+      </w:r>
+      <w:proofErr w:type="spellStart"/>
+      <w:r>
+        <w:t>to_numeric</w:t>
+      </w:r>
+      <w:proofErr w:type="spellEnd"/>
+      <w:r>
+        <w:t>” to change the type of “Id” column to Numeric.</w:t>
+      </w:r>
+    </w:p>
+    <w:p>
+      <w:pPr>
+        <w:ind w:firstLine="360"/>
+      </w:pPr>
+      <w:r>
+        <w:rPr>
+          <w:noProof/>
+        </w:rPr>
+        <w:drawing>
+          <wp:inline distT="0" distB="0" distL="0" distR="0" wp14:anchorId="29297A40" wp14:editId="3743B9CC">
+            <wp:extent cx="3257550" cy="2009775"/>
+            <wp:effectExtent l="0" t="0" r="0" b="9525"/>
+            <wp:docPr id="3" name="Picture 3"/>
+            <wp:cNvGraphicFramePr>
+              <a:graphicFrameLocks xmlns:a="http://schemas.openxmlformats.org/drawingml/2006/main" noChangeAspect="1"/>
+            </wp:cNvGraphicFramePr>
+            <a:graphic xmlns:a="http://schemas.openxmlformats.org/drawingml/2006/main">
+              <a:graphicData uri="http://schemas.openxmlformats.org/drawingml/2006/picture">
+                <pic:pic xmlns:pic="http://schemas.openxmlformats.org/drawingml/2006/picture">
+                  <pic:nvPicPr>
+                    <pic:cNvPr id="1" name=""/>
+                    <pic:cNvPicPr/>
+                  </pic:nvPicPr>
+                  <pic:blipFill>
+                    <a:blip r:embed="rId6"/>
+                    <a:stretch>
+                      <a:fillRect/>
+                    </a:stretch>
+                  </pic:blipFill>
+                  <pic:spPr>
+                    <a:xfrm>
+                      <a:off x="0" y="0"/>
+                      <a:ext cx="3257550" cy="2009775"/>
+                    </a:xfrm>
+                    <a:prstGeom prst="rect">
+                      <a:avLst/>
+                    </a:prstGeom>
+                  </pic:spPr>
+                </pic:pic>
+              </a:graphicData>
+            </a:graphic>
+          </wp:inline>
+        </w:drawing>
+      </w:r>
+    </w:p>
+    <w:p>
+      <w:pPr>
+        <w:ind w:firstLine="360"/>
+      </w:pPr>
+    </w:p>
+    <w:p>
+      <w:pPr>
         <w:pStyle w:val="ListParagraph"/>
         <w:numPr>
           <w:ilvl w:val="0"/>
@@ -69,6 +211,7 @@
         </w:numPr>
       </w:pPr>
       <w:r>
+        <w:lastRenderedPageBreak/>
         <w:t>Are there any duplicate data in the dataset? Provide the way you find them and your solution to fix it.</w:t>
       </w:r>
     </w:p>
@@ -106,7 +249,13 @@
         <w:ind w:left="360"/>
       </w:pPr>
       <w:r>
-        <w:t xml:space="preserve">To find duplication in the dataset: </w:t>
+        <w:t>To find duplication in the dataset</w:t>
+      </w:r>
+      <w:r>
+        <w:t xml:space="preserve"> using this command</w:t>
+      </w:r>
+      <w:r>
+        <w:t xml:space="preserve">: </w:t>
       </w:r>
       <w:r>
         <w:t>df[</w:t>
@@ -134,7 +283,16 @@
         <w:ind w:left="360"/>
       </w:pPr>
       <w:r>
-        <w:t xml:space="preserve">Solution to fix duplication: </w:t>
+        <w:t>To</w:t>
+      </w:r>
+      <w:r>
+        <w:t xml:space="preserve"> fix duplication</w:t>
+      </w:r>
+      <w:r>
+        <w:t xml:space="preserve"> using this command</w:t>
+      </w:r>
+      <w:r>
+        <w:t xml:space="preserve">: </w:t>
       </w:r>
       <w:proofErr w:type="spellStart"/>
       <w:proofErr w:type="gramStart"/>
@@ -193,24 +351,325 @@
     </w:p>
     <w:p>
       <w:pPr>
-        <w:ind w:firstLine="360"/>
-      </w:pPr>
+        <w:pStyle w:val="HTMLPreformatted"/>
+        <w:shd w:val="clear" w:color="auto" w:fill="FFFFFF"/>
+        <w:wordWrap w:val="0"/>
+        <w:rPr>
+          <w:rFonts w:asciiTheme="minorHAnsi" w:eastAsiaTheme="minorHAnsi" w:hAnsiTheme="minorHAnsi" w:cstheme="minorBidi"/>
+          <w:sz w:val="22"/>
+          <w:szCs w:val="22"/>
+          <w:lang w:eastAsia="en-US"/>
+        </w:rPr>
+      </w:pPr>
+      <w:r>
+        <w:rPr>
+          <w:rFonts w:asciiTheme="minorHAnsi" w:eastAsiaTheme="minorHAnsi" w:hAnsiTheme="minorHAnsi" w:cstheme="minorBidi"/>
+          <w:sz w:val="22"/>
+          <w:szCs w:val="22"/>
+          <w:lang w:eastAsia="en-US"/>
+        </w:rPr>
+        <w:t>Miss data mostly appears in the “Area” column which 56503 missing values</w:t>
+      </w:r>
+      <w:r>
+        <w:rPr>
+          <w:rFonts w:asciiTheme="minorHAnsi" w:eastAsiaTheme="minorHAnsi" w:hAnsiTheme="minorHAnsi" w:cstheme="minorBidi"/>
+          <w:sz w:val="22"/>
+          <w:szCs w:val="22"/>
+          <w:lang w:eastAsia="en-US"/>
+        </w:rPr>
+        <w:t xml:space="preserve">, in the other hand, there is no </w:t>
+      </w:r>
+      <w:r>
+        <w:rPr>
+          <w:rFonts w:asciiTheme="minorHAnsi" w:eastAsiaTheme="minorHAnsi" w:hAnsiTheme="minorHAnsi" w:cstheme="minorBidi"/>
+          <w:sz w:val="22"/>
+          <w:szCs w:val="22"/>
+          <w:lang w:eastAsia="en-US"/>
+        </w:rPr>
+        <w:t>missing data in th</w:t>
+      </w:r>
+      <w:r>
+        <w:rPr>
+          <w:rFonts w:asciiTheme="minorHAnsi" w:eastAsiaTheme="minorHAnsi" w:hAnsiTheme="minorHAnsi" w:cstheme="minorBidi"/>
+          <w:sz w:val="22"/>
+          <w:szCs w:val="22"/>
+          <w:lang w:eastAsia="en-US"/>
+        </w:rPr>
+        <w:t>es</w:t>
+      </w:r>
+      <w:r>
+        <w:rPr>
+          <w:rFonts w:asciiTheme="minorHAnsi" w:eastAsiaTheme="minorHAnsi" w:hAnsiTheme="minorHAnsi" w:cstheme="minorBidi"/>
+          <w:sz w:val="22"/>
+          <w:szCs w:val="22"/>
+          <w:lang w:eastAsia="en-US"/>
+        </w:rPr>
+        <w:t>e</w:t>
+      </w:r>
+      <w:r>
+        <w:rPr>
+          <w:rFonts w:asciiTheme="minorHAnsi" w:eastAsiaTheme="minorHAnsi" w:hAnsiTheme="minorHAnsi" w:cstheme="minorBidi"/>
+          <w:sz w:val="22"/>
+          <w:szCs w:val="22"/>
+          <w:lang w:eastAsia="en-US"/>
+        </w:rPr>
+        <w:t xml:space="preserve"> columns:</w:t>
+      </w:r>
+      <w:r>
+        <w:rPr>
+          <w:rFonts w:asciiTheme="minorHAnsi" w:eastAsiaTheme="minorHAnsi" w:hAnsiTheme="minorHAnsi" w:cstheme="minorBidi"/>
+          <w:sz w:val="22"/>
+          <w:szCs w:val="22"/>
+          <w:lang w:eastAsia="en-US"/>
+        </w:rPr>
+        <w:t xml:space="preserve"> Id, Title, Date, Location, </w:t>
+      </w:r>
       <w:proofErr w:type="spellStart"/>
       <w:r>
-        <w:t>Jupyter</w:t>
+        <w:rPr>
+          <w:rFonts w:asciiTheme="minorHAnsi" w:eastAsiaTheme="minorHAnsi" w:hAnsiTheme="minorHAnsi" w:cstheme="minorBidi"/>
+          <w:sz w:val="22"/>
+          <w:szCs w:val="22"/>
+          <w:lang w:eastAsia="en-US"/>
+        </w:rPr>
+        <w:t>SubClassification</w:t>
       </w:r>
       <w:proofErr w:type="spellEnd"/>
       <w:r>
-        <w:t xml:space="preserve"> Notebook</w:t>
-      </w:r>
-    </w:p>
-    <w:p>
-      <w:pPr>
-        <w:ind w:left="360"/>
+        <w:rPr>
+          <w:rFonts w:asciiTheme="minorHAnsi" w:eastAsiaTheme="minorHAnsi" w:hAnsiTheme="minorHAnsi" w:cstheme="minorBidi"/>
+          <w:sz w:val="22"/>
+          <w:szCs w:val="22"/>
+          <w:lang w:eastAsia="en-US"/>
+        </w:rPr>
+        <w:t xml:space="preserve">, </w:t>
+      </w:r>
+      <w:r>
+        <w:rPr>
+          <w:rFonts w:asciiTheme="minorHAnsi" w:eastAsiaTheme="minorHAnsi" w:hAnsiTheme="minorHAnsi" w:cstheme="minorBidi"/>
+          <w:sz w:val="22"/>
+          <w:szCs w:val="22"/>
+          <w:lang w:eastAsia="en-US"/>
+        </w:rPr>
+        <w:t>Requirement</w:t>
+      </w:r>
+      <w:r>
+        <w:rPr>
+          <w:rFonts w:asciiTheme="minorHAnsi" w:eastAsiaTheme="minorHAnsi" w:hAnsiTheme="minorHAnsi" w:cstheme="minorBidi"/>
+          <w:sz w:val="22"/>
+          <w:szCs w:val="22"/>
+          <w:lang w:eastAsia="en-US"/>
+        </w:rPr>
+        <w:t xml:space="preserve">, </w:t>
+      </w:r>
+    </w:p>
+    <w:p>
+      <w:pPr>
+        <w:pStyle w:val="HTMLPreformatted"/>
+        <w:shd w:val="clear" w:color="auto" w:fill="FFFFFF"/>
+        <w:wordWrap w:val="0"/>
+        <w:rPr>
+          <w:rFonts w:asciiTheme="minorHAnsi" w:eastAsiaTheme="minorHAnsi" w:hAnsiTheme="minorHAnsi" w:cstheme="minorBidi"/>
+          <w:sz w:val="22"/>
+          <w:szCs w:val="22"/>
+          <w:lang w:eastAsia="en-US"/>
+        </w:rPr>
+      </w:pPr>
+      <w:proofErr w:type="spellStart"/>
+      <w:r>
+        <w:rPr>
+          <w:rFonts w:asciiTheme="minorHAnsi" w:eastAsiaTheme="minorHAnsi" w:hAnsiTheme="minorHAnsi" w:cstheme="minorBidi"/>
+          <w:sz w:val="22"/>
+          <w:szCs w:val="22"/>
+          <w:lang w:eastAsia="en-US"/>
+        </w:rPr>
+        <w:t>Lowest</w:t>
+      </w:r>
+      <w:r>
+        <w:rPr>
+          <w:rFonts w:asciiTheme="minorHAnsi" w:eastAsiaTheme="minorHAnsi" w:hAnsiTheme="minorHAnsi" w:cstheme="minorBidi"/>
+          <w:sz w:val="22"/>
+          <w:szCs w:val="22"/>
+          <w:lang w:eastAsia="en-US"/>
+        </w:rPr>
+        <w:t>S</w:t>
+      </w:r>
+      <w:r>
+        <w:rPr>
+          <w:rFonts w:asciiTheme="minorHAnsi" w:eastAsiaTheme="minorHAnsi" w:hAnsiTheme="minorHAnsi" w:cstheme="minorBidi"/>
+          <w:sz w:val="22"/>
+          <w:szCs w:val="22"/>
+          <w:lang w:eastAsia="en-US"/>
+        </w:rPr>
+        <w:t>alary</w:t>
+      </w:r>
+      <w:proofErr w:type="spellEnd"/>
+      <w:r>
+        <w:rPr>
+          <w:rFonts w:asciiTheme="minorHAnsi" w:eastAsiaTheme="minorHAnsi" w:hAnsiTheme="minorHAnsi" w:cstheme="minorBidi"/>
+          <w:sz w:val="22"/>
+          <w:szCs w:val="22"/>
+          <w:lang w:eastAsia="en-US"/>
+        </w:rPr>
+        <w:t xml:space="preserve"> </w:t>
+      </w:r>
+      <w:r>
+        <w:rPr>
+          <w:rFonts w:asciiTheme="minorHAnsi" w:eastAsiaTheme="minorHAnsi" w:hAnsiTheme="minorHAnsi" w:cstheme="minorBidi"/>
+          <w:sz w:val="22"/>
+          <w:szCs w:val="22"/>
+          <w:lang w:eastAsia="en-US"/>
+        </w:rPr>
+        <w:t xml:space="preserve">and </w:t>
+      </w:r>
+      <w:proofErr w:type="spellStart"/>
+      <w:r>
+        <w:rPr>
+          <w:rFonts w:asciiTheme="minorHAnsi" w:eastAsiaTheme="minorHAnsi" w:hAnsiTheme="minorHAnsi" w:cstheme="minorBidi"/>
+          <w:sz w:val="22"/>
+          <w:szCs w:val="22"/>
+          <w:lang w:eastAsia="en-US"/>
+        </w:rPr>
+        <w:t>HighestSalary</w:t>
+      </w:r>
+      <w:proofErr w:type="spellEnd"/>
+      <w:r>
+        <w:rPr>
+          <w:rFonts w:asciiTheme="minorHAnsi" w:eastAsiaTheme="minorHAnsi" w:hAnsiTheme="minorHAnsi" w:cstheme="minorBidi"/>
+          <w:sz w:val="22"/>
+          <w:szCs w:val="22"/>
+          <w:lang w:eastAsia="en-US"/>
+        </w:rPr>
+        <w:t xml:space="preserve">            </w:t>
+      </w:r>
+    </w:p>
+    <w:p>
+      <w:pPr>
+        <w:pStyle w:val="HTMLPreformatted"/>
+        <w:shd w:val="clear" w:color="auto" w:fill="FFFFFF"/>
+        <w:wordWrap w:val="0"/>
+        <w:rPr>
+          <w:rFonts w:asciiTheme="minorHAnsi" w:eastAsiaTheme="minorHAnsi" w:hAnsiTheme="minorHAnsi" w:cstheme="minorBidi"/>
+          <w:sz w:val="22"/>
+          <w:szCs w:val="22"/>
+          <w:lang w:eastAsia="en-US"/>
+        </w:rPr>
+      </w:pPr>
+    </w:p>
+    <w:p>
+      <w:pPr>
+        <w:pStyle w:val="HTMLPreformatted"/>
+        <w:shd w:val="clear" w:color="auto" w:fill="FFFFFF"/>
+        <w:wordWrap w:val="0"/>
+        <w:rPr>
+          <w:rFonts w:asciiTheme="minorHAnsi" w:eastAsiaTheme="minorHAnsi" w:hAnsiTheme="minorHAnsi" w:cstheme="minorBidi"/>
+          <w:sz w:val="22"/>
+          <w:szCs w:val="22"/>
+          <w:lang w:eastAsia="en-US"/>
+        </w:rPr>
+      </w:pPr>
+      <w:r>
         <w:rPr>
           <w:noProof/>
         </w:rPr>
-      </w:pPr>
+        <w:drawing>
+          <wp:inline distT="0" distB="0" distL="0" distR="0" wp14:anchorId="3654DCD3" wp14:editId="1E05120D">
+            <wp:extent cx="1876425" cy="2048166"/>
+            <wp:effectExtent l="0" t="0" r="0" b="9525"/>
+            <wp:docPr id="4" name="Picture 4"/>
+            <wp:cNvGraphicFramePr>
+              <a:graphicFrameLocks xmlns:a="http://schemas.openxmlformats.org/drawingml/2006/main" noChangeAspect="1"/>
+            </wp:cNvGraphicFramePr>
+            <a:graphic xmlns:a="http://schemas.openxmlformats.org/drawingml/2006/main">
+              <a:graphicData uri="http://schemas.openxmlformats.org/drawingml/2006/picture">
+                <pic:pic xmlns:pic="http://schemas.openxmlformats.org/drawingml/2006/picture">
+                  <pic:nvPicPr>
+                    <pic:cNvPr id="1" name=""/>
+                    <pic:cNvPicPr/>
+                  </pic:nvPicPr>
+                  <pic:blipFill>
+                    <a:blip r:embed="rId7"/>
+                    <a:stretch>
+                      <a:fillRect/>
+                    </a:stretch>
+                  </pic:blipFill>
+                  <pic:spPr>
+                    <a:xfrm>
+                      <a:off x="0" y="0"/>
+                      <a:ext cx="1916790" cy="2092225"/>
+                    </a:xfrm>
+                    <a:prstGeom prst="rect">
+                      <a:avLst/>
+                    </a:prstGeom>
+                  </pic:spPr>
+                </pic:pic>
+              </a:graphicData>
+            </a:graphic>
+          </wp:inline>
+        </w:drawing>
+      </w:r>
+    </w:p>
+    <w:p>
+      <w:pPr>
+        <w:pStyle w:val="HTMLPreformatted"/>
+        <w:shd w:val="clear" w:color="auto" w:fill="FFFFFF"/>
+        <w:wordWrap w:val="0"/>
+        <w:rPr>
+          <w:rFonts w:ascii="var(--jp-code-font-family)" w:hAnsi="var(--jp-code-font-family)"/>
+        </w:rPr>
+      </w:pPr>
+      <w:r>
+        <w:rPr>
+          <w:rFonts w:ascii="var(--jp-code-font-family)" w:hAnsi="var(--jp-code-font-family)"/>
+        </w:rPr>
+        <w:t xml:space="preserve">                </w:t>
+      </w:r>
+      <w:r>
+        <w:rPr>
+          <w:noProof/>
+        </w:rPr>
+        <w:drawing>
+          <wp:inline distT="0" distB="0" distL="0" distR="0" wp14:anchorId="0F006A72" wp14:editId="15299213">
+            <wp:extent cx="5731510" cy="3533140"/>
+            <wp:effectExtent l="0" t="0" r="2540" b="0"/>
+            <wp:docPr id="5" name="Picture 5"/>
+            <wp:cNvGraphicFramePr>
+              <a:graphicFrameLocks xmlns:a="http://schemas.openxmlformats.org/drawingml/2006/main" noChangeAspect="1"/>
+            </wp:cNvGraphicFramePr>
+            <a:graphic xmlns:a="http://schemas.openxmlformats.org/drawingml/2006/main">
+              <a:graphicData uri="http://schemas.openxmlformats.org/drawingml/2006/picture">
+                <pic:pic xmlns:pic="http://schemas.openxmlformats.org/drawingml/2006/picture">
+                  <pic:nvPicPr>
+                    <pic:cNvPr id="1" name=""/>
+                    <pic:cNvPicPr/>
+                  </pic:nvPicPr>
+                  <pic:blipFill>
+                    <a:blip r:embed="rId8"/>
+                    <a:stretch>
+                      <a:fillRect/>
+                    </a:stretch>
+                  </pic:blipFill>
+                  <pic:spPr>
+                    <a:xfrm>
+                      <a:off x="0" y="0"/>
+                      <a:ext cx="5731510" cy="3533140"/>
+                    </a:xfrm>
+                    <a:prstGeom prst="rect">
+                      <a:avLst/>
+                    </a:prstGeom>
+                  </pic:spPr>
+                </pic:pic>
+              </a:graphicData>
+            </a:graphic>
+          </wp:inline>
+        </w:drawing>
+      </w:r>
+      <w:r>
+        <w:rPr>
+          <w:rFonts w:ascii="var(--jp-code-font-family)" w:hAnsi="var(--jp-code-font-family)"/>
+        </w:rPr>
+        <w:t xml:space="preserve">  </w:t>
+      </w:r>
     </w:p>
     <w:p>
       <w:pPr>

</xml_diff>

<commit_message>
Update the report to remove code
</commit_message>
<xml_diff>
--- a/Hanh_s523821/Assessment2_part1_HanhNguyen.docx
+++ b/Hanh_s523821/Assessment2_part1_HanhNguyen.docx
@@ -45,9 +45,9 @@
           <w:noProof/>
         </w:rPr>
         <w:drawing>
-          <wp:inline distT="0" distB="0" distL="0" distR="0" wp14:anchorId="4E462B2F" wp14:editId="572FD38E">
-            <wp:extent cx="5731510" cy="4084955"/>
-            <wp:effectExtent l="0" t="0" r="2540" b="0"/>
+          <wp:inline distT="0" distB="0" distL="0" distR="0" wp14:anchorId="72DA7C73" wp14:editId="0FD44FD7">
+            <wp:extent cx="5731510" cy="3502025"/>
+            <wp:effectExtent l="0" t="0" r="2540" b="3175"/>
             <wp:docPr id="1" name="Picture 1"/>
             <wp:cNvGraphicFramePr>
               <a:graphicFrameLocks xmlns:a="http://schemas.openxmlformats.org/drawingml/2006/main" noChangeAspect="1"/>
@@ -68,7 +68,7 @@
                   <pic:spPr>
                     <a:xfrm>
                       <a:off x="0" y="0"/>
-                      <a:ext cx="5731510" cy="4084955"/>
+                      <a:ext cx="5731510" cy="3502025"/>
                     </a:xfrm>
                     <a:prstGeom prst="rect">
                       <a:avLst/>
@@ -133,22 +133,20 @@
       </w:r>
       <w:proofErr w:type="spellEnd"/>
       <w:r>
-        <w:t xml:space="preserve">” to change the type of “Date” column to </w:t>
+        <w:t>” to change the type of “Date” column to Dat</w:t>
+      </w:r>
+      <w:r>
+        <w:t>et</w:t>
+      </w:r>
+      <w:r>
+        <w:t>ime and method “</w:t>
       </w:r>
       <w:proofErr w:type="spellStart"/>
       <w:r>
-        <w:t>Datime</w:t>
+        <w:t>to_numeric</w:t>
       </w:r>
       <w:proofErr w:type="spellEnd"/>
       <w:r>
-        <w:t xml:space="preserve"> and method “</w:t>
-      </w:r>
-      <w:proofErr w:type="spellStart"/>
-      <w:r>
-        <w:t>to_numeric</w:t>
-      </w:r>
-      <w:proofErr w:type="spellEnd"/>
-      <w:r>
         <w:t>” to change the type of “Id” column to Numeric.</w:t>
       </w:r>
     </w:p>
@@ -161,10 +159,10 @@
           <w:noProof/>
         </w:rPr>
         <w:drawing>
-          <wp:inline distT="0" distB="0" distL="0" distR="0" wp14:anchorId="29297A40" wp14:editId="3743B9CC">
-            <wp:extent cx="3257550" cy="2009775"/>
+          <wp:inline distT="0" distB="0" distL="0" distR="0" wp14:anchorId="79FA47D0" wp14:editId="11A1EA41">
+            <wp:extent cx="3143250" cy="1114425"/>
             <wp:effectExtent l="0" t="0" r="0" b="9525"/>
-            <wp:docPr id="3" name="Picture 3"/>
+            <wp:docPr id="2" name="Picture 2"/>
             <wp:cNvGraphicFramePr>
               <a:graphicFrameLocks xmlns:a="http://schemas.openxmlformats.org/drawingml/2006/main" noChangeAspect="1"/>
             </wp:cNvGraphicFramePr>
@@ -184,7 +182,7 @@
                   <pic:spPr>
                     <a:xfrm>
                       <a:off x="0" y="0"/>
-                      <a:ext cx="3257550" cy="2009775"/>
+                      <a:ext cx="3143250" cy="1114425"/>
                     </a:xfrm>
                     <a:prstGeom prst="rect">
                       <a:avLst/>
@@ -211,7 +209,6 @@
         </w:numPr>
       </w:pPr>
       <w:r>
-        <w:lastRenderedPageBreak/>
         <w:t>Are there any duplicate data in the dataset? Provide the way you find them and your solution to fix it.</w:t>
       </w:r>
     </w:p>
@@ -442,25 +439,7 @@
           <w:szCs w:val="22"/>
           <w:lang w:eastAsia="en-US"/>
         </w:rPr>
-        <w:t xml:space="preserve">, </w:t>
-      </w:r>
-      <w:r>
-        <w:rPr>
-          <w:rFonts w:asciiTheme="minorHAnsi" w:eastAsiaTheme="minorHAnsi" w:hAnsiTheme="minorHAnsi" w:cstheme="minorBidi"/>
-          <w:sz w:val="22"/>
-          <w:szCs w:val="22"/>
-          <w:lang w:eastAsia="en-US"/>
-        </w:rPr>
-        <w:t>Requirement</w:t>
-      </w:r>
-      <w:r>
-        <w:rPr>
-          <w:rFonts w:asciiTheme="minorHAnsi" w:eastAsiaTheme="minorHAnsi" w:hAnsiTheme="minorHAnsi" w:cstheme="minorBidi"/>
-          <w:sz w:val="22"/>
-          <w:szCs w:val="22"/>
-          <w:lang w:eastAsia="en-US"/>
-        </w:rPr>
-        <w:t xml:space="preserve">, </w:t>
+        <w:t xml:space="preserve">, Requirement, </w:t>
       </w:r>
     </w:p>
     <w:p>
@@ -511,16 +490,7 @@
           <w:szCs w:val="22"/>
           <w:lang w:eastAsia="en-US"/>
         </w:rPr>
-        <w:t xml:space="preserve"> </w:t>
-      </w:r>
-      <w:r>
-        <w:rPr>
-          <w:rFonts w:asciiTheme="minorHAnsi" w:eastAsiaTheme="minorHAnsi" w:hAnsiTheme="minorHAnsi" w:cstheme="minorBidi"/>
-          <w:sz w:val="22"/>
-          <w:szCs w:val="22"/>
-          <w:lang w:eastAsia="en-US"/>
-        </w:rPr>
-        <w:t xml:space="preserve">and </w:t>
+        <w:t xml:space="preserve"> and </w:t>
       </w:r>
       <w:proofErr w:type="spellStart"/>
       <w:r>
@@ -561,6 +531,7 @@
         <w:pStyle w:val="HTMLPreformatted"/>
         <w:shd w:val="clear" w:color="auto" w:fill="FFFFFF"/>
         <w:wordWrap w:val="0"/>
+        <w:jc w:val="center"/>
         <w:rPr>
           <w:rFonts w:asciiTheme="minorHAnsi" w:eastAsiaTheme="minorHAnsi" w:hAnsiTheme="minorHAnsi" w:cstheme="minorBidi"/>
           <w:sz w:val="22"/>
@@ -573,10 +544,10 @@
           <w:noProof/>
         </w:rPr>
         <w:drawing>
-          <wp:inline distT="0" distB="0" distL="0" distR="0" wp14:anchorId="3654DCD3" wp14:editId="1E05120D">
-            <wp:extent cx="1876425" cy="2048166"/>
-            <wp:effectExtent l="0" t="0" r="0" b="9525"/>
-            <wp:docPr id="4" name="Picture 4"/>
+          <wp:inline distT="0" distB="0" distL="0" distR="0" wp14:anchorId="69CF5491" wp14:editId="51EC409A">
+            <wp:extent cx="1971675" cy="1819275"/>
+            <wp:effectExtent l="0" t="0" r="9525" b="9525"/>
+            <wp:docPr id="6" name="Picture 6"/>
             <wp:cNvGraphicFramePr>
               <a:graphicFrameLocks xmlns:a="http://schemas.openxmlformats.org/drawingml/2006/main" noChangeAspect="1"/>
             </wp:cNvGraphicFramePr>
@@ -596,7 +567,7 @@
                   <pic:spPr>
                     <a:xfrm>
                       <a:off x="0" y="0"/>
-                      <a:ext cx="1916790" cy="2092225"/>
+                      <a:ext cx="1971675" cy="1819275"/>
                     </a:xfrm>
                     <a:prstGeom prst="rect">
                       <a:avLst/>
@@ -614,16 +585,11 @@
         <w:pStyle w:val="HTMLPreformatted"/>
         <w:shd w:val="clear" w:color="auto" w:fill="FFFFFF"/>
         <w:wordWrap w:val="0"/>
+        <w:jc w:val="center"/>
         <w:rPr>
           <w:rFonts w:ascii="var(--jp-code-font-family)" w:hAnsi="var(--jp-code-font-family)"/>
         </w:rPr>
       </w:pPr>
-      <w:r>
-        <w:rPr>
-          <w:rFonts w:ascii="var(--jp-code-font-family)" w:hAnsi="var(--jp-code-font-family)"/>
-        </w:rPr>
-        <w:t xml:space="preserve">                </w:t>
-      </w:r>
       <w:r>
         <w:rPr>
           <w:noProof/>
@@ -663,12 +629,6 @@
             </a:graphic>
           </wp:inline>
         </w:drawing>
-      </w:r>
-      <w:r>
-        <w:rPr>
-          <w:rFonts w:ascii="var(--jp-code-font-family)" w:hAnsi="var(--jp-code-font-family)"/>
-        </w:rPr>
-        <w:t xml:space="preserve">  </w:t>
       </w:r>
     </w:p>
     <w:p>

</xml_diff>